<commit_message>
bab 7 fix typo
</commit_message>
<xml_diff>
--- a/7. Percabangan.docx
+++ b/7. Percabangan.docx
@@ -182,6 +182,12 @@
         </w:rPr>
         <w:t>bentuk-bentuk kontrol percabangan pada program</w:t>
       </w:r>
+      <w:r>
+        <w:rPr>
+          <w:rFonts w:asciiTheme="minorHAnsi" w:hAnsiTheme="minorHAnsi"/>
+        </w:rPr>
+        <w:t>.</w:t>
+      </w:r>
     </w:p>
     <w:p>
       <w:pPr>
@@ -208,6 +214,12 @@
         </w:rPr>
         <w:t>menjelaskan alur kontrol percabangan If, If..else dan variasinya</w:t>
       </w:r>
+      <w:r>
+        <w:rPr>
+          <w:rFonts w:asciiTheme="minorHAnsi" w:hAnsiTheme="minorHAnsi"/>
+        </w:rPr>
+        <w:t>.</w:t>
+      </w:r>
     </w:p>
     <w:p>
       <w:pPr>
@@ -227,6 +239,12 @@
           <w:rFonts w:asciiTheme="minorHAnsi" w:hAnsiTheme="minorHAnsi"/>
         </w:rPr>
         <w:t>Dapat menggunakan kontrol percabangan If, If..else dan variasinya</w:t>
+      </w:r>
+      <w:r>
+        <w:rPr>
+          <w:rFonts w:asciiTheme="minorHAnsi" w:hAnsiTheme="minorHAnsi"/>
+        </w:rPr>
+        <w:t>.</w:t>
       </w:r>
     </w:p>
     <w:p>
@@ -312,6 +330,24 @@
         </w:rPr>
         <w:t>Perintah IF digunakan jika jalannya suatu kode didasarkan pada satu kondisi. Format penulisan IF adalah sebagai berikut</w:t>
       </w:r>
+    </w:p>
+    <w:p>
+      <w:pPr>
+        <w:spacing w:line="360" w:lineRule="auto"/>
+        <w:jc w:val="both"/>
+        <w:rPr>
+          <w:rFonts w:asciiTheme="minorHAnsi" w:hAnsiTheme="minorHAnsi"/>
+        </w:rPr>
+      </w:pPr>
+    </w:p>
+    <w:p>
+      <w:pPr>
+        <w:spacing w:line="360" w:lineRule="auto"/>
+        <w:jc w:val="both"/>
+        <w:rPr>
+          <w:rFonts w:asciiTheme="minorHAnsi" w:hAnsiTheme="minorHAnsi"/>
+        </w:rPr>
+      </w:pPr>
     </w:p>
     <w:p>
       <w:pPr>
@@ -342,6 +378,7 @@
           <w:szCs w:val="20"/>
           <w:bdr w:val="none" w:sz="0" w:space="0" w:color="auto" w:frame="1"/>
         </w:rPr>
+        <w:lastRenderedPageBreak/>
         <w:t>if</w:t>
       </w:r>
       <w:r>
@@ -412,7 +449,6 @@
           <w:szCs w:val="20"/>
           <w:bdr w:val="none" w:sz="0" w:space="0" w:color="auto" w:frame="1"/>
         </w:rPr>
-        <w:lastRenderedPageBreak/>
         <w:t>      </w:t>
       </w:r>
     </w:p>
@@ -429,6 +465,12 @@
           <w:rFonts w:asciiTheme="minorHAnsi" w:hAnsiTheme="minorHAnsi"/>
         </w:rPr>
         <w:t>Pada contoh format kode diatas, python akan mencari nilai dari kondisi. Jika kondisi bernilai True maka perintah 1 akan dijalankan. Begitupun sebaliknya, jika bernilai False maka perintah 1 tidak akan dijalankan. Perhatikan bahwa ada jarak indentasi pada penulisan perintah 1. Indentasi pada python merupakan tanda bahwa perintah 1 merupakan bagian dari IF. Gambar 7.1 berikut ini merupakan perintah IF dalam bentuk flowchart</w:t>
+      </w:r>
+      <w:r>
+        <w:rPr>
+          <w:rFonts w:asciiTheme="minorHAnsi" w:hAnsiTheme="minorHAnsi"/>
+        </w:rPr>
+        <w:t>.</w:t>
       </w:r>
     </w:p>
     <w:p>
@@ -795,6 +837,16 @@
     </w:p>
     <w:p>
       <w:pPr>
+        <w:spacing w:line="360" w:lineRule="auto"/>
+      </w:pPr>
+    </w:p>
+    <w:p>
+      <w:pPr>
+        <w:spacing w:line="360" w:lineRule="auto"/>
+      </w:pPr>
+    </w:p>
+    <w:p>
+      <w:pPr>
         <w:pStyle w:val="Heading3"/>
         <w:numPr>
           <w:ilvl w:val="2"/>
@@ -814,6 +866,7 @@
           <w:sz w:val="24"/>
           <w:szCs w:val="24"/>
         </w:rPr>
+        <w:lastRenderedPageBreak/>
         <w:t>IF.. ELSE</w:t>
       </w:r>
     </w:p>
@@ -862,7 +915,6 @@
           <w:szCs w:val="20"/>
           <w:bdr w:val="none" w:sz="0" w:space="0" w:color="auto" w:frame="1"/>
         </w:rPr>
-        <w:lastRenderedPageBreak/>
         <w:t>if</w:t>
       </w:r>
       <w:r>
@@ -1467,6 +1519,7 @@
           <w:sz w:val="24"/>
           <w:szCs w:val="24"/>
         </w:rPr>
+        <w:lastRenderedPageBreak/>
         <w:t>IF..ELIF..ELSE</w:t>
       </w:r>
     </w:p>
@@ -1483,6 +1536,12 @@
           <w:rFonts w:asciiTheme="minorHAnsi" w:hAnsiTheme="minorHAnsi"/>
         </w:rPr>
         <w:t>Sekarang bagaimana untuk program yang memerlukan seleksi lebih dari 2 kondisi. Maka kita menggunakan perintah yang ketiga yaitu if..elif..else. Format kodenya adalah sebagai berikut</w:t>
+      </w:r>
+      <w:r>
+        <w:rPr>
+          <w:rFonts w:asciiTheme="minorHAnsi" w:hAnsiTheme="minorHAnsi"/>
+        </w:rPr>
+        <w:t>.</w:t>
       </w:r>
     </w:p>
     <w:p>
@@ -1516,7 +1575,6 @@
           <w:szCs w:val="20"/>
           <w:bdr w:val="none" w:sz="0" w:space="0" w:color="auto" w:frame="1"/>
         </w:rPr>
-        <w:lastRenderedPageBreak/>
         <w:t>if</w:t>
       </w:r>
       <w:r>
@@ -1784,6 +1842,12 @@
           <w:rFonts w:asciiTheme="minorHAnsi" w:hAnsiTheme="minorHAnsi"/>
         </w:rPr>
         <w:t>Pada contoh kode diatas Perintah 1 dan Perintah 2 hanya dijalankan jika memenuhi masing-masing kondisi. Sedangkan perintah 3 akan dijalankan jika tidak memenuhi kondisi_1 dan kondisi_2. Gambar 7.3 berikut merupakan flowchart dari perintah if..elif..else</w:t>
+      </w:r>
+      <w:r>
+        <w:rPr>
+          <w:rFonts w:asciiTheme="minorHAnsi" w:hAnsiTheme="minorHAnsi"/>
+        </w:rPr>
+        <w:t>.</w:t>
       </w:r>
     </w:p>
     <w:p>
@@ -1941,6 +2005,9 @@
         <w:t xml:space="preserve"> Flowchart kondisi if elif else</w:t>
       </w:r>
     </w:p>
+    <w:p/>
+    <w:p/>
+    <w:p/>
     <w:p>
       <w:pPr>
         <w:spacing w:line="360" w:lineRule="auto"/>
@@ -1952,6 +2019,7 @@
         <w:rPr>
           <w:rFonts w:asciiTheme="minorHAnsi" w:hAnsiTheme="minorHAnsi"/>
         </w:rPr>
+        <w:lastRenderedPageBreak/>
         <w:t>Perhatikan contoh kode berikut ini untuk penerapan perintah if..elif..else</w:t>
       </w:r>
     </w:p>
@@ -2346,7 +2414,6 @@
           <w:szCs w:val="20"/>
           <w:bdr w:val="none" w:sz="0" w:space="0" w:color="auto" w:frame="1"/>
         </w:rPr>
-        <w:lastRenderedPageBreak/>
         <w:t>elif</w:t>
       </w:r>
       <w:r>
@@ -3240,7 +3307,14 @@
         <w:rPr>
           <w:rFonts w:asciiTheme="minorHAnsi" w:hAnsiTheme="minorHAnsi"/>
         </w:rPr>
-        <w:t>Selain IF bersarang kita dapat menggunakan operator logika AND dan OR untuk kondisi memerlukan seleksi lebih dari dua. Logika AND akan bernilai TRUE jika kedua kondisi bernilai benar. Sedangkan logika OR akan bernilai TRUE jika salah satu atau kedua kondisi bernilai benar. Perhatikan contoh penggunakan operator logika pada kode berikut ini</w:t>
+        <w:t xml:space="preserve">Selain IF bersarang kita dapat menggunakan operator logika AND dan OR untuk kondisi memerlukan seleksi lebih dari dua. Logika AND akan bernilai TRUE jika kedua </w:t>
+      </w:r>
+      <w:r>
+        <w:rPr>
+          <w:rFonts w:asciiTheme="minorHAnsi" w:hAnsiTheme="minorHAnsi"/>
+        </w:rPr>
+        <w:lastRenderedPageBreak/>
+        <w:t>kondisi bernilai benar. Sedangkan logika OR akan bernilai TRUE jika salah satu atau kedua kondisi bernilai benar. Perhatikan contoh penggunakan operator logika pada kode berikut ini</w:t>
       </w:r>
     </w:p>
     <w:p>
@@ -3417,7 +3491,6 @@
           <w:szCs w:val="20"/>
           <w:bdr w:val="none" w:sz="0" w:space="0" w:color="auto" w:frame="1"/>
         </w:rPr>
-        <w:lastRenderedPageBreak/>
         <w:t>    </w:t>
       </w:r>
       <w:r>
@@ -4021,6 +4094,11 @@
     </w:p>
     <w:p>
       <w:pPr>
+        <w:spacing w:line="360" w:lineRule="auto"/>
+      </w:pPr>
+    </w:p>
+    <w:p>
+      <w:pPr>
         <w:pStyle w:val="Heading2"/>
         <w:numPr>
           <w:ilvl w:val="1"/>
@@ -4381,6 +4459,46 @@
     </w:p>
     <w:p>
       <w:pPr>
+        <w:pStyle w:val="ListParagraph"/>
+        <w:spacing w:line="360" w:lineRule="auto"/>
+        <w:ind w:left="426"/>
+        <w:rPr>
+          <w:rFonts w:asciiTheme="minorHAnsi" w:hAnsiTheme="minorHAnsi"/>
+        </w:rPr>
+      </w:pPr>
+    </w:p>
+    <w:p>
+      <w:pPr>
+        <w:pStyle w:val="ListParagraph"/>
+        <w:spacing w:line="360" w:lineRule="auto"/>
+        <w:ind w:left="426"/>
+        <w:rPr>
+          <w:rFonts w:asciiTheme="minorHAnsi" w:hAnsiTheme="minorHAnsi"/>
+        </w:rPr>
+      </w:pPr>
+    </w:p>
+    <w:p>
+      <w:pPr>
+        <w:pStyle w:val="ListParagraph"/>
+        <w:spacing w:line="360" w:lineRule="auto"/>
+        <w:ind w:left="426"/>
+        <w:rPr>
+          <w:rFonts w:asciiTheme="minorHAnsi" w:hAnsiTheme="minorHAnsi"/>
+        </w:rPr>
+      </w:pPr>
+    </w:p>
+    <w:p>
+      <w:pPr>
+        <w:pStyle w:val="ListParagraph"/>
+        <w:spacing w:line="360" w:lineRule="auto"/>
+        <w:ind w:left="426"/>
+        <w:rPr>
+          <w:rFonts w:asciiTheme="minorHAnsi" w:hAnsiTheme="minorHAnsi"/>
+        </w:rPr>
+      </w:pPr>
+    </w:p>
+    <w:p>
+      <w:pPr>
         <w:pStyle w:val="Heading3"/>
         <w:numPr>
           <w:ilvl w:val="2"/>
@@ -4400,6 +4518,7 @@
           <w:sz w:val="24"/>
           <w:szCs w:val="24"/>
         </w:rPr>
+        <w:lastRenderedPageBreak/>
         <w:t>Kegiatan Praktikum 2 :</w:t>
       </w:r>
       <w:r>
@@ -4996,7 +5115,6 @@
           <w:szCs w:val="20"/>
           <w:bdr w:val="none" w:sz="0" w:space="0" w:color="auto" w:frame="1"/>
         </w:rPr>
-        <w:lastRenderedPageBreak/>
         <w:t>elif</w:t>
       </w:r>
       <w:r>
@@ -5842,6 +5960,7 @@
           <w:szCs w:val="20"/>
           <w:bdr w:val="none" w:sz="0" w:space="0" w:color="auto" w:frame="1"/>
         </w:rPr>
+        <w:lastRenderedPageBreak/>
         <w:t>elif</w:t>
       </w:r>
       <w:r>
@@ -6196,7 +6315,6 @@
           <w:szCs w:val="20"/>
           <w:bdr w:val="none" w:sz="0" w:space="0" w:color="auto" w:frame="1"/>
         </w:rPr>
-        <w:lastRenderedPageBreak/>
         <w:t>  </w:t>
       </w:r>
     </w:p>
@@ -6684,6 +6802,7 @@
         </w:numPr>
         <w:spacing w:line="360" w:lineRule="auto"/>
         <w:ind w:left="426"/>
+        <w:jc w:val="both"/>
         <w:rPr>
           <w:rFonts w:asciiTheme="minorHAnsi" w:hAnsiTheme="minorHAnsi"/>
         </w:rPr>
@@ -6704,6 +6823,7 @@
         </w:numPr>
         <w:spacing w:line="360" w:lineRule="auto"/>
         <w:ind w:left="851"/>
+        <w:jc w:val="both"/>
         <w:rPr>
           <w:rFonts w:asciiTheme="minorHAnsi" w:hAnsiTheme="minorHAnsi"/>
         </w:rPr>
@@ -6724,6 +6844,7 @@
         </w:numPr>
         <w:spacing w:line="360" w:lineRule="auto"/>
         <w:ind w:left="851"/>
+        <w:jc w:val="both"/>
         <w:rPr>
           <w:rFonts w:asciiTheme="minorHAnsi" w:hAnsiTheme="minorHAnsi"/>
         </w:rPr>
@@ -6744,6 +6865,7 @@
         </w:numPr>
         <w:spacing w:line="360" w:lineRule="auto"/>
         <w:ind w:left="851"/>
+        <w:jc w:val="both"/>
         <w:rPr>
           <w:rFonts w:asciiTheme="minorHAnsi" w:hAnsiTheme="minorHAnsi"/>
         </w:rPr>
@@ -6760,6 +6882,7 @@
         <w:pStyle w:val="ListParagraph"/>
         <w:spacing w:line="360" w:lineRule="auto"/>
         <w:ind w:left="426"/>
+        <w:jc w:val="both"/>
         <w:rPr>
           <w:rFonts w:asciiTheme="minorHAnsi" w:hAnsiTheme="minorHAnsi"/>
         </w:rPr>
@@ -6770,25 +6893,6 @@
         </w:rPr>
         <w:t>Data yang perlu diinputkan adalah tahun kelahiran penumpang dan harga tiket kereta api</w:t>
       </w:r>
-    </w:p>
-    <w:p>
-      <w:pPr>
-        <w:pStyle w:val="ListParagraph"/>
-        <w:spacing w:line="360" w:lineRule="auto"/>
-        <w:rPr>
-          <w:rFonts w:asciiTheme="minorHAnsi" w:hAnsiTheme="minorHAnsi"/>
-        </w:rPr>
-      </w:pPr>
-    </w:p>
-    <w:p>
-      <w:pPr>
-        <w:pStyle w:val="ListParagraph"/>
-        <w:spacing w:line="360" w:lineRule="auto"/>
-        <w:ind w:left="1080"/>
-        <w:rPr>
-          <w:rFonts w:asciiTheme="minorHAnsi" w:hAnsiTheme="minorHAnsi"/>
-        </w:rPr>
-      </w:pPr>
     </w:p>
     <w:p>
       <w:pPr>

</xml_diff>